<commit_message>
LAB 02 TASK COMPLETED
</commit_message>
<xml_diff>
--- a/LAB 01/20124071_LAB_01_Land_Trading_App.DOCX
+++ b/LAB 01/20124071_LAB_01_Land_Trading_App.DOCX
@@ -59,25 +59,7 @@
           <w:sz w:val="56"/>
           <w:szCs w:val="56"/>
         </w:rPr>
-        <w:t>(CS3</w:t>
-      </w:r>
-      <w:r>
-        <w:rPr>
-          <w:rFonts w:ascii="Times New Roman" w:hAnsi="Times New Roman" w:cs="Times New Roman"/>
-          <w:b/>
-          <w:sz w:val="56"/>
-          <w:szCs w:val="56"/>
-        </w:rPr>
-        <w:t>25</w:t>
-      </w:r>
-      <w:r>
-        <w:rPr>
-          <w:rFonts w:ascii="Times New Roman" w:hAnsi="Times New Roman" w:cs="Times New Roman"/>
-          <w:b/>
-          <w:sz w:val="56"/>
-          <w:szCs w:val="56"/>
-        </w:rPr>
-        <w:t>)</w:t>
+        <w:t>(CS325)</w:t>
       </w:r>
     </w:p>
     <w:p>
@@ -164,15 +146,7 @@
           <w:sz w:val="30"/>
           <w:szCs w:val="30"/>
         </w:rPr>
-        <w:t xml:space="preserve">Third Year, Semester </w:t>
-      </w:r>
-      <w:r>
-        <w:rPr>
-          <w:rFonts w:ascii="Times New Roman" w:hAnsi="Times New Roman" w:cs="Times New Roman"/>
-          <w:sz w:val="30"/>
-          <w:szCs w:val="30"/>
-        </w:rPr>
-        <w:t>6</w:t>
+        <w:t>Third Year, Semester 6</w:t>
       </w:r>
     </w:p>
     <w:p>
@@ -354,15 +328,7 @@
           <w:sz w:val="36"/>
           <w:szCs w:val="40"/>
         </w:rPr>
-        <w:t>Spring</w:t>
-      </w:r>
-      <w:r>
-        <w:rPr>
-          <w:rFonts w:ascii="Times New Roman" w:hAnsi="Times New Roman" w:cs="Times New Roman"/>
-          <w:sz w:val="36"/>
-          <w:szCs w:val="40"/>
-        </w:rPr>
-        <w:t xml:space="preserve"> Semester </w:t>
+        <w:t xml:space="preserve">Spring Semester </w:t>
       </w:r>
     </w:p>
     <w:p>
@@ -5473,6 +5439,7 @@
       <w:r>
         <w:rPr>
           <w:rFonts w:cstheme="minorHAnsi"/>
+          <w:noProof/>
           <w:sz w:val="24"/>
           <w:szCs w:val="24"/>
         </w:rPr>
@@ -5524,6 +5491,7 @@
       <w:r>
         <w:rPr>
           <w:rFonts w:cstheme="minorHAnsi"/>
+          <w:noProof/>
           <w:sz w:val="24"/>
           <w:szCs w:val="24"/>
         </w:rPr>
@@ -5593,6 +5561,7 @@
       <w:r>
         <w:rPr>
           <w:rFonts w:cstheme="minorHAnsi"/>
+          <w:noProof/>
           <w:sz w:val="24"/>
           <w:szCs w:val="24"/>
         </w:rPr>
@@ -5662,6 +5631,7 @@
       <w:r>
         <w:rPr>
           <w:rFonts w:cstheme="minorHAnsi"/>
+          <w:noProof/>
           <w:sz w:val="24"/>
           <w:szCs w:val="24"/>
         </w:rPr>
@@ -5792,7 +5762,8 @@
       </w:tabs>
       <w:ind w:right="260"/>
       <w:rPr>
-        <w:color w:val="222A35" w:themeColor="text2" w:themeShade="80"/>
+        <w:color w:val="8496B0" w:themeColor="text2" w:themeTint="99"/>
+        <w:spacing w:val="60"/>
         <w:sz w:val="24"/>
         <w:szCs w:val="24"/>
       </w:rPr>
@@ -5804,7 +5775,16 @@
         <w:sz w:val="24"/>
         <w:szCs w:val="24"/>
       </w:rPr>
-      <w:t>LAB 01                       05/01/23</w:t>
+      <w:t xml:space="preserve">LAB 01                    </w:t>
+    </w:r>
+    <w:r>
+      <w:rPr>
+        <w:color w:val="8496B0" w:themeColor="text2" w:themeTint="99"/>
+        <w:spacing w:val="60"/>
+        <w:sz w:val="24"/>
+        <w:szCs w:val="24"/>
+      </w:rPr>
+      <w:t xml:space="preserve"> CS325(AI LAB)</w:t>
     </w:r>
     <w:r>
       <w:rPr>
@@ -5969,7 +5949,19 @@
 <w:hdr xmlns:wpc="http://schemas.microsoft.com/office/word/2010/wordprocessingCanvas" xmlns:cx="http://schemas.microsoft.com/office/drawing/2014/chartex" xmlns:cx1="http://schemas.microsoft.com/office/drawing/2015/9/8/chartex" xmlns:cx2="http://schemas.microsoft.com/office/drawing/2015/10/21/chartex" xmlns:cx3="http://schemas.microsoft.com/office/drawing/2016/5/9/chartex" xmlns:cx4="http://schemas.microsoft.com/office/drawing/2016/5/10/chartex" xmlns:cx5="http://schemas.microsoft.com/office/drawing/2016/5/11/chartex" xmlns:cx6="http://schemas.microsoft.com/office/drawing/2016/5/12/chartex" xmlns:cx7="http://schemas.microsoft.com/office/drawing/2016/5/13/chartex" xmlns:cx8="http://schemas.microsoft.com/office/drawing/2016/5/14/chartex" xmlns:mc="http://schemas.openxmlformats.org/markup-compatibility/2006" xmlns:aink="http://schemas.microsoft.com/office/drawing/2016/ink" xmlns:am3d="http://schemas.microsoft.com/office/drawing/2017/model3d" xmlns:o="urn:schemas-microsoft-com:office:office" xmlns:oel="http://schemas.microsoft.com/office/2019/extlst" xmlns:r="http://schemas.openxmlformats.org/officeDocument/2006/relationships" xmlns:m="http://schemas.openxmlformats.org/officeDocument/2006/math" xmlns:v="urn:schemas-microsoft-com:vml" xmlns:wp14="http://schemas.microsoft.com/office/word/2010/wordprocessingDrawing" xmlns:wp="http://schemas.openxmlformats.org/drawingml/2006/wordprocessingDrawing" xmlns:w10="urn:schemas-microsoft-com:office:word" xmlns:w="http://schemas.openxmlformats.org/wordprocessingml/2006/main" xmlns:w14="http://schemas.microsoft.com/office/word/2010/wordml" xmlns:w15="http://schemas.microsoft.com/office/word/2012/wordml" xmlns:w16cex="http://schemas.microsoft.com/office/word/2018/wordml/cex" xmlns:w16cid="http://schemas.microsoft.com/office/word/2016/wordml/cid" xmlns:w16="http://schemas.microsoft.com/office/word/2018/wordml" xmlns:w16sdtdh="http://schemas.microsoft.com/office/word/2020/wordml/sdtdatahash" xmlns:w16se="http://schemas.microsoft.com/office/word/2015/wordml/symex" xmlns:wpg="http://schemas.microsoft.com/office/word/2010/wordprocessingGroup" xmlns:wpi="http://schemas.microsoft.com/office/word/2010/wordprocessingInk" xmlns:wne="http://schemas.microsoft.com/office/word/2006/wordml" xmlns:wps="http://schemas.microsoft.com/office/word/2010/wordprocessingShape" mc:Ignorable="w14 w15 w16se w16cid w16 w16cex w16sdtdh wp14">
   <w:p>
     <w:pPr>
-      <w:pStyle w:val="Header"/>
+      <w:tabs>
+        <w:tab w:val="left" w:pos="3980"/>
+        <w:tab w:val="center" w:pos="4550"/>
+        <w:tab w:val="left" w:pos="5818"/>
+        <w:tab w:val="right" w:pos="8766"/>
+      </w:tabs>
+      <w:ind w:right="260"/>
+      <w:rPr>
+        <w:color w:val="8496B0" w:themeColor="text2" w:themeTint="99"/>
+        <w:spacing w:val="60"/>
+        <w:sz w:val="24"/>
+        <w:szCs w:val="24"/>
+      </w:rPr>
     </w:pPr>
     <w:r>
       <w:t>20124071</w:t>
@@ -5984,8 +5976,13 @@
       <w:ptab w:relativeTo="margin" w:alignment="right" w:leader="none"/>
     </w:r>
     <w:r>
-      <w:t>CS325(AI LAB)</w:t>
+      <w:t>05/01/2023</w:t>
     </w:r>
+  </w:p>
+  <w:p>
+    <w:pPr>
+      <w:pStyle w:val="Header"/>
+    </w:pPr>
   </w:p>
 </w:hdr>
 </file>
@@ -6388,7 +6385,7 @@
   <w:style w:type="paragraph" w:default="1" w:styleId="Normal">
     <w:name w:val="Normal"/>
     <w:qFormat/>
-    <w:rsid w:val="002D64D0"/>
+    <w:rsid w:val="006C68D3"/>
   </w:style>
   <w:style w:type="character" w:default="1" w:styleId="DefaultParagraphFont">
     <w:name w:val="Default Paragraph Font"/>

</xml_diff>